<commit_message>
cv v1 for goole v2
</commit_message>
<xml_diff>
--- a/Hassan-Software-Engineer-v1.0.docx
+++ b/Hassan-Software-Engineer-v1.0.docx
@@ -1875,6 +1875,26 @@
         </w:rPr>
         <w:t xml:space="preserve">Created a user interface using Thymeleaf, incorporating inbox management, message composition, and reply functionalities</w:t>
       </w:r>
+    </w:p>
+    <w:p>
+      <w:pPr>
+        <w:numPr>
+          <w:ilvl w:val="0"/>
+          <w:numId w:val="1"/>
+        </w:numPr>
+        <w:tabs>
+          <w:tab w:val="left" w:leader="none" w:pos="284"/>
+          <w:tab w:val="left" w:leader="none" w:pos="630"/>
+          <w:tab w:val="left" w:leader="none" w:pos="900"/>
+        </w:tabs>
+        <w:ind w:left="284" w:hanging="270"/>
+        <w:rPr>
+          <w:rFonts w:ascii="Garamond" w:cs="Garamond" w:eastAsia="Garamond" w:hAnsi="Garamond"/>
+          <w:sz w:val="21"/>
+          <w:szCs w:val="21"/>
+          <w:u w:val="none"/>
+        </w:rPr>
+      </w:pPr>
       <w:r>
         <w:rPr>
           <w:rtl w:val="0"/>

</xml_diff>